<commit_message>
version 1.0.1.2 updated document
</commit_message>
<xml_diff>
--- a/EDK II Build Data Viewer.docx
+++ b/EDK II Build Data Viewer.docx
@@ -105,15 +105,7 @@
                 <w:sz w:val="40"/>
                 <w:szCs w:val="40"/>
               </w:rPr>
-              <w:t>Aug</w:t>
-            </w:r>
-            <w:r>
-              <w:rPr>
-                <w:color w:val="000000" w:themeColor="text1"/>
-                <w:sz w:val="40"/>
-                <w:szCs w:val="40"/>
-              </w:rPr>
-              <w:t xml:space="preserve"> 2012</w:t>
+              <w:t>May 2013</w:t>
             </w:r>
           </w:p>
           <w:p>
@@ -156,6 +148,14 @@
                 <w:szCs w:val="40"/>
               </w:rPr>
               <w:t>0</w:t>
+            </w:r>
+            <w:r>
+              <w:rPr>
+                <w:color w:val="000000" w:themeColor="text1"/>
+                <w:sz w:val="40"/>
+                <w:szCs w:val="40"/>
+              </w:rPr>
+              <w:t>.1.2</w:t>
             </w:r>
           </w:p>
         </w:tc>
@@ -1786,10 +1786,10 @@
           <w:noProof/>
         </w:rPr>
         <w:drawing>
-          <wp:inline distT="0" distB="0" distL="0" distR="0" wp14:anchorId="5509EB4C" wp14:editId="78949F38">
-            <wp:extent cx="5934710" cy="3226435"/>
-            <wp:effectExtent l="0" t="0" r="8890" b="0"/>
-            <wp:docPr id="22" name="Picture 1"/>
+          <wp:inline distT="0" distB="0" distL="0" distR="0" wp14:anchorId="276CA11D" wp14:editId="3FF71533">
+            <wp:extent cx="5943600" cy="3221990"/>
+            <wp:effectExtent l="0" t="0" r="0" b="0"/>
+            <wp:docPr id="1" name="Picture 1"/>
             <wp:cNvGraphicFramePr>
               <a:graphicFrameLocks xmlns:a="http://schemas.openxmlformats.org/drawingml/2006/main" noChangeAspect="1"/>
             </wp:cNvGraphicFramePr>
@@ -1797,36 +1797,23 @@
               <a:graphicData uri="http://schemas.openxmlformats.org/drawingml/2006/picture">
                 <pic:pic xmlns:pic="http://schemas.openxmlformats.org/drawingml/2006/picture">
                   <pic:nvPicPr>
-                    <pic:cNvPr id="0" name="Picture 1"/>
-                    <pic:cNvPicPr>
-                      <a:picLocks noChangeAspect="1" noChangeArrowheads="1"/>
-                    </pic:cNvPicPr>
+                    <pic:cNvPr id="0" name=""/>
+                    <pic:cNvPicPr/>
                   </pic:nvPicPr>
                   <pic:blipFill>
-                    <a:blip r:embed="rId10">
-                      <a:extLst>
-                        <a:ext uri="{28A0092B-C50C-407E-A947-70E740481C1C}">
-                          <a14:useLocalDpi xmlns:a14="http://schemas.microsoft.com/office/drawing/2010/main" val="0"/>
-                        </a:ext>
-                      </a:extLst>
-                    </a:blip>
-                    <a:srcRect/>
+                    <a:blip r:embed="rId10"/>
                     <a:stretch>
                       <a:fillRect/>
                     </a:stretch>
                   </pic:blipFill>
-                  <pic:spPr bwMode="auto">
+                  <pic:spPr>
                     <a:xfrm>
                       <a:off x="0" y="0"/>
-                      <a:ext cx="5934710" cy="3226435"/>
+                      <a:ext cx="5943600" cy="3221990"/>
                     </a:xfrm>
                     <a:prstGeom prst="rect">
                       <a:avLst/>
                     </a:prstGeom>
-                    <a:noFill/>
-                    <a:ln>
-                      <a:noFill/>
-                    </a:ln>
                   </pic:spPr>
                 </pic:pic>
               </a:graphicData>
@@ -2048,10 +2035,10 @@
         </w:rPr>
         <w:lastRenderedPageBreak/>
         <w:drawing>
-          <wp:inline distT="0" distB="0" distL="0" distR="0" wp14:anchorId="1C21994C" wp14:editId="5002B800">
-            <wp:extent cx="2743200" cy="1535430"/>
-            <wp:effectExtent l="0" t="0" r="0" b="7620"/>
-            <wp:docPr id="18" name="Picture 1"/>
+          <wp:inline distT="0" distB="0" distL="0" distR="0" wp14:anchorId="4B064EF4" wp14:editId="11CB5235">
+            <wp:extent cx="4743450" cy="3533775"/>
+            <wp:effectExtent l="0" t="0" r="0" b="9525"/>
+            <wp:docPr id="26" name="Picture 26"/>
             <wp:cNvGraphicFramePr>
               <a:graphicFrameLocks xmlns:a="http://schemas.openxmlformats.org/drawingml/2006/main" noChangeAspect="1"/>
             </wp:cNvGraphicFramePr>
@@ -2059,36 +2046,23 @@
               <a:graphicData uri="http://schemas.openxmlformats.org/drawingml/2006/picture">
                 <pic:pic xmlns:pic="http://schemas.openxmlformats.org/drawingml/2006/picture">
                   <pic:nvPicPr>
-                    <pic:cNvPr id="0" name="Picture 1"/>
-                    <pic:cNvPicPr>
-                      <a:picLocks noChangeAspect="1" noChangeArrowheads="1"/>
-                    </pic:cNvPicPr>
+                    <pic:cNvPr id="0" name=""/>
+                    <pic:cNvPicPr/>
                   </pic:nvPicPr>
                   <pic:blipFill>
-                    <a:blip r:embed="rId12">
-                      <a:extLst>
-                        <a:ext uri="{28A0092B-C50C-407E-A947-70E740481C1C}">
-                          <a14:useLocalDpi xmlns:a14="http://schemas.microsoft.com/office/drawing/2010/main" val="0"/>
-                        </a:ext>
-                      </a:extLst>
-                    </a:blip>
-                    <a:srcRect/>
+                    <a:blip r:embed="rId12"/>
                     <a:stretch>
                       <a:fillRect/>
                     </a:stretch>
                   </pic:blipFill>
-                  <pic:spPr bwMode="auto">
+                  <pic:spPr>
                     <a:xfrm>
                       <a:off x="0" y="0"/>
-                      <a:ext cx="2743200" cy="1535430"/>
+                      <a:ext cx="4743450" cy="3533775"/>
                     </a:xfrm>
                     <a:prstGeom prst="rect">
                       <a:avLst/>
                     </a:prstGeom>
-                    <a:noFill/>
-                    <a:ln>
-                      <a:noFill/>
-                    </a:ln>
                   </pic:spPr>
                 </pic:pic>
               </a:graphicData>
@@ -2096,18 +2070,20 @@
           </wp:inline>
         </w:drawing>
       </w:r>
-      <w:r>
-        <w:tab/>
-      </w:r>
+    </w:p>
+    <w:p/>
+    <w:p>
+      <w:bookmarkStart w:id="4" w:name="_GoBack"/>
+      <w:bookmarkEnd w:id="4"/>
       <w:r>
         <w:rPr>
           <w:noProof/>
         </w:rPr>
         <w:drawing>
-          <wp:inline distT="0" distB="0" distL="0" distR="0" wp14:anchorId="1359A51B" wp14:editId="711FACC3">
-            <wp:extent cx="3493770" cy="2769235"/>
-            <wp:effectExtent l="0" t="0" r="0" b="0"/>
-            <wp:docPr id="29" name="Picture 1"/>
+          <wp:inline distT="0" distB="0" distL="0" distR="0" wp14:anchorId="3C09B9AE" wp14:editId="172AE350">
+            <wp:extent cx="3781425" cy="2809875"/>
+            <wp:effectExtent l="0" t="0" r="9525" b="9525"/>
+            <wp:docPr id="30" name="Picture 30"/>
             <wp:cNvGraphicFramePr>
               <a:graphicFrameLocks xmlns:a="http://schemas.openxmlformats.org/drawingml/2006/main" noChangeAspect="1"/>
             </wp:cNvGraphicFramePr>
@@ -2115,36 +2091,23 @@
               <a:graphicData uri="http://schemas.openxmlformats.org/drawingml/2006/picture">
                 <pic:pic xmlns:pic="http://schemas.openxmlformats.org/drawingml/2006/picture">
                   <pic:nvPicPr>
-                    <pic:cNvPr id="0" name="Picture 1"/>
-                    <pic:cNvPicPr>
-                      <a:picLocks noChangeAspect="1" noChangeArrowheads="1"/>
-                    </pic:cNvPicPr>
+                    <pic:cNvPr id="0" name=""/>
+                    <pic:cNvPicPr/>
                   </pic:nvPicPr>
                   <pic:blipFill>
-                    <a:blip r:embed="rId13">
-                      <a:extLst>
-                        <a:ext uri="{28A0092B-C50C-407E-A947-70E740481C1C}">
-                          <a14:useLocalDpi xmlns:a14="http://schemas.microsoft.com/office/drawing/2010/main" val="0"/>
-                        </a:ext>
-                      </a:extLst>
-                    </a:blip>
-                    <a:srcRect/>
+                    <a:blip r:embed="rId13"/>
                     <a:stretch>
                       <a:fillRect/>
                     </a:stretch>
                   </pic:blipFill>
-                  <pic:spPr bwMode="auto">
+                  <pic:spPr>
                     <a:xfrm>
                       <a:off x="0" y="0"/>
-                      <a:ext cx="3493770" cy="2769235"/>
+                      <a:ext cx="3781425" cy="2809875"/>
                     </a:xfrm>
                     <a:prstGeom prst="rect">
                       <a:avLst/>
                     </a:prstGeom>
-                    <a:noFill/>
-                    <a:ln>
-                      <a:noFill/>
-                    </a:ln>
                   </pic:spPr>
                 </pic:pic>
               </a:graphicData>
@@ -2157,11 +2120,11 @@
       <w:pPr>
         <w:pStyle w:val="Heading2"/>
       </w:pPr>
-      <w:bookmarkStart w:id="4" w:name="_Toc328858128"/>
+      <w:bookmarkStart w:id="5" w:name="_Toc328858128"/>
       <w:r>
         <w:t>Loading build log and report files</w:t>
       </w:r>
-      <w:bookmarkEnd w:id="4"/>
+      <w:bookmarkEnd w:id="5"/>
     </w:p>
     <w:p>
       <w:r>
@@ -2176,15 +2139,7 @@
     </w:p>
     <w:p>
       <w:r>
-        <w:t xml:space="preserve">The build log file is generated by running build.exe, while the build report is generated by running build.exe with the additional –Y and –y switches.  </w:t>
-      </w:r>
-      <w:proofErr w:type="spellStart"/>
-      <w:r>
-        <w:t>EdkIIBuildDataViewer</w:t>
-      </w:r>
-      <w:proofErr w:type="spellEnd"/>
-      <w:r>
-        <w:t xml:space="preserve"> asks you to select these files in the UI with the load buttons.  It forces you to load the build log first, as the build report is additional data added to the build log.</w:t>
+        <w:t>The build log file is generated by running build.exe, while the build report is generated by running build.exe with the additional –Y and –y switches.  EdkIIBuildDataViewer asks you to select these files in the UI with the load buttons.  It forces you to load the build log first, as the build report is additional data added to the build log.</w:t>
       </w:r>
     </w:p>
     <w:p/>
@@ -2216,11 +2171,12 @@
         <w:rPr>
           <w:noProof/>
         </w:rPr>
+        <w:lastRenderedPageBreak/>
         <w:drawing>
-          <wp:inline distT="0" distB="0" distL="0" distR="0" wp14:anchorId="67339845" wp14:editId="41656A67">
-            <wp:extent cx="5650230" cy="2519045"/>
-            <wp:effectExtent l="0" t="0" r="7620" b="0"/>
-            <wp:docPr id="5" name="Picture 1"/>
+          <wp:inline distT="0" distB="0" distL="0" distR="0" wp14:anchorId="16EF8EE9" wp14:editId="5C70BE6D">
+            <wp:extent cx="5705475" cy="2533650"/>
+            <wp:effectExtent l="0" t="0" r="9525" b="0"/>
+            <wp:docPr id="4" name="Picture 4"/>
             <wp:cNvGraphicFramePr>
               <a:graphicFrameLocks xmlns:a="http://schemas.openxmlformats.org/drawingml/2006/main" noChangeAspect="1"/>
             </wp:cNvGraphicFramePr>
@@ -2228,36 +2184,23 @@
               <a:graphicData uri="http://schemas.openxmlformats.org/drawingml/2006/picture">
                 <pic:pic xmlns:pic="http://schemas.openxmlformats.org/drawingml/2006/picture">
                   <pic:nvPicPr>
-                    <pic:cNvPr id="0" name="Picture 1"/>
-                    <pic:cNvPicPr>
-                      <a:picLocks noChangeAspect="1" noChangeArrowheads="1"/>
-                    </pic:cNvPicPr>
+                    <pic:cNvPr id="0" name=""/>
+                    <pic:cNvPicPr/>
                   </pic:nvPicPr>
                   <pic:blipFill>
-                    <a:blip r:embed="rId14">
-                      <a:extLst>
-                        <a:ext uri="{28A0092B-C50C-407E-A947-70E740481C1C}">
-                          <a14:useLocalDpi xmlns:a14="http://schemas.microsoft.com/office/drawing/2010/main" val="0"/>
-                        </a:ext>
-                      </a:extLst>
-                    </a:blip>
-                    <a:srcRect/>
+                    <a:blip r:embed="rId14"/>
                     <a:stretch>
                       <a:fillRect/>
                     </a:stretch>
                   </pic:blipFill>
-                  <pic:spPr bwMode="auto">
+                  <pic:spPr>
                     <a:xfrm>
                       <a:off x="0" y="0"/>
-                      <a:ext cx="5650230" cy="2519045"/>
+                      <a:ext cx="5705475" cy="2533650"/>
                     </a:xfrm>
                     <a:prstGeom prst="rect">
                       <a:avLst/>
                     </a:prstGeom>
-                    <a:noFill/>
-                    <a:ln>
-                      <a:noFill/>
-                    </a:ln>
                   </pic:spPr>
                 </pic:pic>
               </a:graphicData>
@@ -2306,10 +2249,10 @@
                 <w:noProof/>
               </w:rPr>
               <w:drawing>
-                <wp:inline distT="0" distB="0" distL="0" distR="0" wp14:anchorId="6AAFDB5D" wp14:editId="777F78D7">
-                  <wp:extent cx="1423670" cy="1155700"/>
-                  <wp:effectExtent l="0" t="0" r="5080" b="6350"/>
-                  <wp:docPr id="6" name="Picture 1"/>
+                <wp:inline distT="0" distB="0" distL="0" distR="0" wp14:anchorId="4441F94A" wp14:editId="3205711D">
+                  <wp:extent cx="1428750" cy="609600"/>
+                  <wp:effectExtent l="0" t="0" r="0" b="0"/>
+                  <wp:docPr id="13" name="Picture 13"/>
                   <wp:cNvGraphicFramePr>
                     <a:graphicFrameLocks xmlns:a="http://schemas.openxmlformats.org/drawingml/2006/main" noChangeAspect="1"/>
                   </wp:cNvGraphicFramePr>
@@ -2317,36 +2260,23 @@
                     <a:graphicData uri="http://schemas.openxmlformats.org/drawingml/2006/picture">
                       <pic:pic xmlns:pic="http://schemas.openxmlformats.org/drawingml/2006/picture">
                         <pic:nvPicPr>
-                          <pic:cNvPr id="0" name="Picture 1"/>
-                          <pic:cNvPicPr>
-                            <a:picLocks noChangeAspect="1" noChangeArrowheads="1"/>
-                          </pic:cNvPicPr>
+                          <pic:cNvPr id="0" name=""/>
+                          <pic:cNvPicPr/>
                         </pic:nvPicPr>
                         <pic:blipFill>
-                          <a:blip r:embed="rId15">
-                            <a:extLst>
-                              <a:ext uri="{28A0092B-C50C-407E-A947-70E740481C1C}">
-                                <a14:useLocalDpi xmlns:a14="http://schemas.microsoft.com/office/drawing/2010/main" val="0"/>
-                              </a:ext>
-                            </a:extLst>
-                          </a:blip>
-                          <a:srcRect/>
+                          <a:blip r:embed="rId15"/>
                           <a:stretch>
                             <a:fillRect/>
                           </a:stretch>
                         </pic:blipFill>
-                        <pic:spPr bwMode="auto">
+                        <pic:spPr>
                           <a:xfrm>
                             <a:off x="0" y="0"/>
-                            <a:ext cx="1423670" cy="1155700"/>
+                            <a:ext cx="1428750" cy="609600"/>
                           </a:xfrm>
                           <a:prstGeom prst="rect">
                             <a:avLst/>
                           </a:prstGeom>
-                          <a:noFill/>
-                          <a:ln>
-                            <a:noFill/>
-                          </a:ln>
                         </pic:spPr>
                       </pic:pic>
                     </a:graphicData>
@@ -2369,13 +2299,37 @@
           </w:tcPr>
           <w:p>
             <w:r>
-              <w:t>On the left is the 2 build load buttons.  The build log must be loaded before the build report can be loaded.</w:t>
+              <w:t xml:space="preserve">On the left </w:t>
+            </w:r>
+            <w:r>
+              <w:t>are</w:t>
+            </w:r>
+            <w:r>
+              <w:t xml:space="preserve"> the 2 build load buttons.  The build log must be loaded before the build report can be loaded.</w:t>
             </w:r>
           </w:p>
           <w:p/>
           <w:p>
             <w:r>
-              <w:t xml:space="preserve">On the right is the 2 build load buttons.  The build log has been loaded, so the build report can be loaded.  Once it is loaded, the Build Configuration tells you </w:t>
+              <w:t xml:space="preserve">On the right </w:t>
+            </w:r>
+            <w:r>
+              <w:t>t</w:t>
+            </w:r>
+            <w:r>
+              <w:t xml:space="preserve">he build log has been loaded, </w:t>
+            </w:r>
+            <w:r>
+              <w:t>which allows</w:t>
+            </w:r>
+            <w:r>
+              <w:t xml:space="preserve"> the build report </w:t>
+            </w:r>
+            <w:r>
+              <w:t>to</w:t>
+            </w:r>
+            <w:r>
+              <w:t xml:space="preserve"> be loaded.  Once it is loaded, the Build Configuration tells you </w:t>
             </w:r>
             <w:proofErr w:type="gramStart"/>
             <w:r>
@@ -2404,10 +2358,10 @@
                 <w:noProof/>
               </w:rPr>
               <w:drawing>
-                <wp:inline distT="0" distB="0" distL="0" distR="0" wp14:anchorId="704BCC2F" wp14:editId="26E51F7C">
-                  <wp:extent cx="1397635" cy="1130300"/>
-                  <wp:effectExtent l="0" t="0" r="0" b="0"/>
-                  <wp:docPr id="7" name="Picture 1"/>
+                <wp:inline distT="0" distB="0" distL="0" distR="0" wp14:anchorId="2F4EF4FA" wp14:editId="70437F7E">
+                  <wp:extent cx="1438275" cy="600075"/>
+                  <wp:effectExtent l="0" t="0" r="9525" b="9525"/>
+                  <wp:docPr id="17" name="Picture 17"/>
                   <wp:cNvGraphicFramePr>
                     <a:graphicFrameLocks xmlns:a="http://schemas.openxmlformats.org/drawingml/2006/main" noChangeAspect="1"/>
                   </wp:cNvGraphicFramePr>
@@ -2415,36 +2369,23 @@
                     <a:graphicData uri="http://schemas.openxmlformats.org/drawingml/2006/picture">
                       <pic:pic xmlns:pic="http://schemas.openxmlformats.org/drawingml/2006/picture">
                         <pic:nvPicPr>
-                          <pic:cNvPr id="0" name="Picture 1"/>
-                          <pic:cNvPicPr>
-                            <a:picLocks noChangeAspect="1" noChangeArrowheads="1"/>
-                          </pic:cNvPicPr>
+                          <pic:cNvPr id="0" name=""/>
+                          <pic:cNvPicPr/>
                         </pic:nvPicPr>
                         <pic:blipFill>
-                          <a:blip r:embed="rId16">
-                            <a:extLst>
-                              <a:ext uri="{28A0092B-C50C-407E-A947-70E740481C1C}">
-                                <a14:useLocalDpi xmlns:a14="http://schemas.microsoft.com/office/drawing/2010/main" val="0"/>
-                              </a:ext>
-                            </a:extLst>
-                          </a:blip>
-                          <a:srcRect/>
+                          <a:blip r:embed="rId16"/>
                           <a:stretch>
                             <a:fillRect/>
                           </a:stretch>
                         </pic:blipFill>
-                        <pic:spPr bwMode="auto">
+                        <pic:spPr>
                           <a:xfrm>
                             <a:off x="0" y="0"/>
-                            <a:ext cx="1397635" cy="1130300"/>
+                            <a:ext cx="1438275" cy="600075"/>
                           </a:xfrm>
                           <a:prstGeom prst="rect">
                             <a:avLst/>
                           </a:prstGeom>
-                          <a:noFill/>
-                          <a:ln>
-                            <a:noFill/>
-                          </a:ln>
                         </pic:spPr>
                       </pic:pic>
                     </a:graphicData>
@@ -2498,10 +2439,10 @@
                 <w:noProof/>
               </w:rPr>
               <w:drawing>
-                <wp:inline distT="0" distB="0" distL="0" distR="0" wp14:anchorId="3EF5ADFD" wp14:editId="7220A9DC">
-                  <wp:extent cx="4977130" cy="379730"/>
-                  <wp:effectExtent l="0" t="0" r="0" b="1270"/>
-                  <wp:docPr id="8" name="Picture 1"/>
+                <wp:inline distT="0" distB="0" distL="0" distR="0" wp14:anchorId="2AC3D840" wp14:editId="143502D7">
+                  <wp:extent cx="4848225" cy="342900"/>
+                  <wp:effectExtent l="0" t="0" r="9525" b="0"/>
+                  <wp:docPr id="19" name="Picture 19"/>
                   <wp:cNvGraphicFramePr>
                     <a:graphicFrameLocks xmlns:a="http://schemas.openxmlformats.org/drawingml/2006/main" noChangeAspect="1"/>
                   </wp:cNvGraphicFramePr>
@@ -2509,36 +2450,23 @@
                     <a:graphicData uri="http://schemas.openxmlformats.org/drawingml/2006/picture">
                       <pic:pic xmlns:pic="http://schemas.openxmlformats.org/drawingml/2006/picture">
                         <pic:nvPicPr>
-                          <pic:cNvPr id="0" name="Picture 1"/>
-                          <pic:cNvPicPr>
-                            <a:picLocks noChangeAspect="1" noChangeArrowheads="1"/>
-                          </pic:cNvPicPr>
+                          <pic:cNvPr id="0" name=""/>
+                          <pic:cNvPicPr/>
                         </pic:nvPicPr>
                         <pic:blipFill>
-                          <a:blip r:embed="rId17">
-                            <a:extLst>
-                              <a:ext uri="{28A0092B-C50C-407E-A947-70E740481C1C}">
-                                <a14:useLocalDpi xmlns:a14="http://schemas.microsoft.com/office/drawing/2010/main" val="0"/>
-                              </a:ext>
-                            </a:extLst>
-                          </a:blip>
-                          <a:srcRect/>
+                          <a:blip r:embed="rId17"/>
                           <a:stretch>
                             <a:fillRect/>
                           </a:stretch>
                         </pic:blipFill>
-                        <pic:spPr bwMode="auto">
+                        <pic:spPr>
                           <a:xfrm>
                             <a:off x="0" y="0"/>
-                            <a:ext cx="4977130" cy="379730"/>
+                            <a:ext cx="4848225" cy="342900"/>
                           </a:xfrm>
                           <a:prstGeom prst="rect">
                             <a:avLst/>
                           </a:prstGeom>
-                          <a:noFill/>
-                          <a:ln>
-                            <a:noFill/>
-                          </a:ln>
                         </pic:spPr>
                       </pic:pic>
                     </a:graphicData>
@@ -2554,8 +2482,231 @@
       <w:pPr>
         <w:pStyle w:val="Heading2"/>
       </w:pPr>
-      <w:bookmarkStart w:id="5" w:name="_Toc328858129"/>
-      <w:r>
+      <w:bookmarkStart w:id="6" w:name="_Toc328858129"/>
+      <w:r>
+        <w:t>Write source list</w:t>
+      </w:r>
+    </w:p>
+    <w:p>
+      <w:r>
+        <w:t xml:space="preserve">An EDKII BIOS tree may contain files that aren’t used in the build.  When the build log is loaded, it parses the [Sources] section of every .INF file listed in the build log.  You can then write this source list to a file.  One use of the source list is as input to </w:t>
+      </w:r>
+      <w:hyperlink r:id="rId18" w:history="1">
+        <w:r>
+          <w:rPr>
+            <w:rStyle w:val="Hyperlink"/>
+          </w:rPr>
+          <w:t>doxygen</w:t>
+        </w:r>
+      </w:hyperlink>
+      <w:r>
+        <w:t>, a freeware tool that creates call graphs and extracts documentation from code</w:t>
+      </w:r>
+      <w:r>
+        <w:t>, so that you are examining the exact source list used by your BIOS build</w:t>
+      </w:r>
+      <w:r>
+        <w:t xml:space="preserve">.  This is achieved by specifying </w:t>
+      </w:r>
+      <w:r>
+        <w:rPr>
+          <w:b/>
+        </w:rPr>
+        <w:t>@INCLUDE = $(INPUT)</w:t>
+      </w:r>
+      <w:r>
+        <w:t xml:space="preserve"> in the doxygen configuration file, where INPUT is an environment variable set to the path of the source list.</w:t>
+      </w:r>
+    </w:p>
+    <w:p/>
+    <w:tbl>
+      <w:tblPr>
+        <w:tblW w:w="0" w:type="auto"/>
+        <w:tblBorders>
+          <w:top w:val="dashed" w:sz="2" w:space="0" w:color="auto"/>
+          <w:left w:val="dashed" w:sz="2" w:space="0" w:color="auto"/>
+          <w:bottom w:val="dashed" w:sz="2" w:space="0" w:color="auto"/>
+          <w:right w:val="dashed" w:sz="2" w:space="0" w:color="auto"/>
+          <w:insideH w:val="dashed" w:sz="2" w:space="0" w:color="auto"/>
+          <w:insideV w:val="dashed" w:sz="2" w:space="0" w:color="auto"/>
+        </w:tblBorders>
+        <w:tblLook w:val="04A0" w:firstRow="1" w:lastRow="0" w:firstColumn="1" w:lastColumn="0" w:noHBand="0" w:noVBand="1"/>
+      </w:tblPr>
+      <w:tblGrid>
+        <w:gridCol w:w="2756"/>
+        <w:gridCol w:w="5542"/>
+        <w:gridCol w:w="2718"/>
+      </w:tblGrid>
+      <w:tr>
+        <w:tc>
+          <w:tcPr>
+            <w:tcW w:w="2756" w:type="dxa"/>
+            <w:tcBorders>
+              <w:top w:val="dashed" w:sz="2" w:space="0" w:color="FFFFFF"/>
+              <w:left w:val="dashed" w:sz="2" w:space="0" w:color="FFFFFF"/>
+              <w:bottom w:val="dashed" w:sz="2" w:space="0" w:color="FFFFFF"/>
+              <w:right w:val="dashed" w:sz="2" w:space="0" w:color="FFFFFF"/>
+            </w:tcBorders>
+            <w:shd w:val="clear" w:color="auto" w:fill="auto"/>
+          </w:tcPr>
+          <w:p>
+            <w:r>
+              <w:br w:type="page"/>
+            </w:r>
+            <w:r>
+              <w:rPr>
+                <w:noProof/>
+              </w:rPr>
+              <w:drawing>
+                <wp:inline distT="0" distB="0" distL="0" distR="0" wp14:anchorId="38CDDD90" wp14:editId="4CB9C277">
+                  <wp:extent cx="1390650" cy="1181100"/>
+                  <wp:effectExtent l="0" t="0" r="0" b="0"/>
+                  <wp:docPr id="23" name="Picture 23"/>
+                  <wp:cNvGraphicFramePr>
+                    <a:graphicFrameLocks xmlns:a="http://schemas.openxmlformats.org/drawingml/2006/main" noChangeAspect="1"/>
+                  </wp:cNvGraphicFramePr>
+                  <a:graphic xmlns:a="http://schemas.openxmlformats.org/drawingml/2006/main">
+                    <a:graphicData uri="http://schemas.openxmlformats.org/drawingml/2006/picture">
+                      <pic:pic xmlns:pic="http://schemas.openxmlformats.org/drawingml/2006/picture">
+                        <pic:nvPicPr>
+                          <pic:cNvPr id="0" name=""/>
+                          <pic:cNvPicPr/>
+                        </pic:nvPicPr>
+                        <pic:blipFill>
+                          <a:blip r:embed="rId19"/>
+                          <a:stretch>
+                            <a:fillRect/>
+                          </a:stretch>
+                        </pic:blipFill>
+                        <pic:spPr>
+                          <a:xfrm>
+                            <a:off x="0" y="0"/>
+                            <a:ext cx="1390650" cy="1181100"/>
+                          </a:xfrm>
+                          <a:prstGeom prst="rect">
+                            <a:avLst/>
+                          </a:prstGeom>
+                        </pic:spPr>
+                      </pic:pic>
+                    </a:graphicData>
+                  </a:graphic>
+                </wp:inline>
+              </w:drawing>
+            </w:r>
+          </w:p>
+        </w:tc>
+        <w:tc>
+          <w:tcPr>
+            <w:tcW w:w="5542" w:type="dxa"/>
+            <w:tcBorders>
+              <w:top w:val="dashed" w:sz="2" w:space="0" w:color="FFFFFF"/>
+              <w:left w:val="dashed" w:sz="2" w:space="0" w:color="FFFFFF"/>
+              <w:bottom w:val="dashed" w:sz="2" w:space="0" w:color="FFFFFF"/>
+              <w:right w:val="dashed" w:sz="2" w:space="0" w:color="FFFFFF"/>
+            </w:tcBorders>
+            <w:shd w:val="clear" w:color="auto" w:fill="auto"/>
+          </w:tcPr>
+          <w:p>
+            <w:r>
+              <w:t xml:space="preserve">On the left is the </w:t>
+            </w:r>
+            <w:r>
+              <w:t xml:space="preserve">build </w:t>
+            </w:r>
+            <w:r>
+              <w:t>log load button</w:t>
+            </w:r>
+            <w:r>
+              <w:t xml:space="preserve">.  The build log must be loaded before the </w:t>
+            </w:r>
+            <w:r>
+              <w:t>source list can be created.</w:t>
+            </w:r>
+          </w:p>
+          <w:p/>
+          <w:p>
+            <w:r>
+              <w:t>On the right t</w:t>
+            </w:r>
+            <w:r>
+              <w:t xml:space="preserve">he build log has been loaded, </w:t>
+            </w:r>
+            <w:r>
+              <w:t>which allows</w:t>
+            </w:r>
+            <w:r>
+              <w:t xml:space="preserve"> the </w:t>
+            </w:r>
+            <w:r>
+              <w:t>source list to be created</w:t>
+            </w:r>
+            <w:r>
+              <w:t>.</w:t>
+            </w:r>
+          </w:p>
+        </w:tc>
+        <w:tc>
+          <w:tcPr>
+            <w:tcW w:w="2718" w:type="dxa"/>
+            <w:tcBorders>
+              <w:top w:val="dashed" w:sz="2" w:space="0" w:color="FFFFFF"/>
+              <w:left w:val="dashed" w:sz="2" w:space="0" w:color="FFFFFF"/>
+              <w:bottom w:val="dashed" w:sz="2" w:space="0" w:color="FFFFFF"/>
+              <w:right w:val="dashed" w:sz="2" w:space="0" w:color="FFFFFF"/>
+            </w:tcBorders>
+            <w:shd w:val="clear" w:color="auto" w:fill="auto"/>
+          </w:tcPr>
+          <w:p>
+            <w:r>
+              <w:rPr>
+                <w:noProof/>
+              </w:rPr>
+              <w:drawing>
+                <wp:inline distT="0" distB="0" distL="0" distR="0" wp14:anchorId="0D703BFF" wp14:editId="25BA676D">
+                  <wp:extent cx="1390650" cy="1181100"/>
+                  <wp:effectExtent l="0" t="0" r="0" b="0"/>
+                  <wp:docPr id="24" name="Picture 24"/>
+                  <wp:cNvGraphicFramePr>
+                    <a:graphicFrameLocks xmlns:a="http://schemas.openxmlformats.org/drawingml/2006/main" noChangeAspect="1"/>
+                  </wp:cNvGraphicFramePr>
+                  <a:graphic xmlns:a="http://schemas.openxmlformats.org/drawingml/2006/main">
+                    <a:graphicData uri="http://schemas.openxmlformats.org/drawingml/2006/picture">
+                      <pic:pic xmlns:pic="http://schemas.openxmlformats.org/drawingml/2006/picture">
+                        <pic:nvPicPr>
+                          <pic:cNvPr id="0" name=""/>
+                          <pic:cNvPicPr/>
+                        </pic:nvPicPr>
+                        <pic:blipFill>
+                          <a:blip r:embed="rId20"/>
+                          <a:stretch>
+                            <a:fillRect/>
+                          </a:stretch>
+                        </pic:blipFill>
+                        <pic:spPr>
+                          <a:xfrm>
+                            <a:off x="0" y="0"/>
+                            <a:ext cx="1390650" cy="1181100"/>
+                          </a:xfrm>
+                          <a:prstGeom prst="rect">
+                            <a:avLst/>
+                          </a:prstGeom>
+                        </pic:spPr>
+                      </pic:pic>
+                    </a:graphicData>
+                  </a:graphic>
+                </wp:inline>
+              </w:drawing>
+            </w:r>
+          </w:p>
+        </w:tc>
+      </w:tr>
+    </w:tbl>
+    <w:p>
+      <w:pPr>
+        <w:pStyle w:val="Heading2"/>
+      </w:pPr>
+      <w:r>
+        <w:lastRenderedPageBreak/>
         <w:t>Edit</w:t>
       </w:r>
       <w:r>
@@ -2564,7 +2715,7 @@
       <w:r>
         <w:t xml:space="preserve"> files</w:t>
       </w:r>
-      <w:bookmarkEnd w:id="5"/>
+      <w:bookmarkEnd w:id="6"/>
     </w:p>
     <w:tbl>
       <w:tblPr>
@@ -2618,7 +2769,7 @@
                           </pic:cNvPicPr>
                         </pic:nvPicPr>
                         <pic:blipFill>
-                          <a:blip r:embed="rId18">
+                          <a:blip r:embed="rId21">
                             <a:extLst>
                               <a:ext uri="{28A0092B-C50C-407E-A947-70E740481C1C}">
                                 <a14:useLocalDpi xmlns:a14="http://schemas.microsoft.com/office/drawing/2010/main" val="0"/>
@@ -2718,7 +2869,7 @@
                     </pic:cNvPicPr>
                   </pic:nvPicPr>
                   <pic:blipFill>
-                    <a:blip r:embed="rId19">
+                    <a:blip r:embed="rId22">
                       <a:extLst>
                         <a:ext uri="{28A0092B-C50C-407E-A947-70E740481C1C}">
                           <a14:useLocalDpi xmlns:a14="http://schemas.microsoft.com/office/drawing/2010/main" val="0"/>
@@ -2754,7 +2905,7 @@
       <w:pPr>
         <w:pStyle w:val="Heading2"/>
       </w:pPr>
-      <w:bookmarkStart w:id="6" w:name="_Toc328858130"/>
+      <w:bookmarkStart w:id="7" w:name="_Toc328858130"/>
       <w:r>
         <w:t>V</w:t>
       </w:r>
@@ -2767,7 +2918,7 @@
       <w:r>
         <w:t>ypes</w:t>
       </w:r>
-      <w:bookmarkEnd w:id="6"/>
+      <w:bookmarkEnd w:id="7"/>
     </w:p>
     <w:tbl>
       <w:tblPr>
@@ -2821,7 +2972,7 @@
                           </pic:cNvPicPr>
                         </pic:nvPicPr>
                         <pic:blipFill>
-                          <a:blip r:embed="rId20">
+                          <a:blip r:embed="rId23">
                             <a:extLst>
                               <a:ext uri="{28A0092B-C50C-407E-A947-70E740481C1C}">
                                 <a14:useLocalDpi xmlns:a14="http://schemas.microsoft.com/office/drawing/2010/main" val="0"/>
@@ -2883,7 +3034,6 @@
         <w:rPr>
           <w:noProof/>
         </w:rPr>
-        <w:lastRenderedPageBreak/>
         <w:drawing>
           <wp:inline distT="0" distB="0" distL="0" distR="0" wp14:anchorId="6D602B7E" wp14:editId="1D718027">
             <wp:extent cx="4304665" cy="1535430"/>
@@ -2902,7 +3052,7 @@
                     </pic:cNvPicPr>
                   </pic:nvPicPr>
                   <pic:blipFill>
-                    <a:blip r:embed="rId21">
+                    <a:blip r:embed="rId24">
                       <a:extLst>
                         <a:ext uri="{28A0092B-C50C-407E-A947-70E740481C1C}">
                           <a14:useLocalDpi xmlns:a14="http://schemas.microsoft.com/office/drawing/2010/main" val="0"/>
@@ -2951,6 +3101,7 @@
         <w:rPr>
           <w:noProof/>
         </w:rPr>
+        <w:lastRenderedPageBreak/>
         <w:t>T</w:t>
       </w:r>
       <w:r>
@@ -3088,10 +3239,10 @@
           <w:noProof/>
         </w:rPr>
         <w:drawing>
-          <wp:inline distT="0" distB="0" distL="0" distR="0" wp14:anchorId="23475EDD" wp14:editId="4EAB1558">
-            <wp:extent cx="5934075" cy="3190875"/>
-            <wp:effectExtent l="0" t="0" r="9525" b="9525"/>
-            <wp:docPr id="3" name="Picture 3"/>
+          <wp:inline distT="0" distB="0" distL="0" distR="0" wp14:anchorId="43144167" wp14:editId="7B1DEAC0">
+            <wp:extent cx="5943600" cy="3221990"/>
+            <wp:effectExtent l="0" t="0" r="0" b="0"/>
+            <wp:docPr id="25" name="Picture 25"/>
             <wp:cNvGraphicFramePr>
               <a:graphicFrameLocks xmlns:a="http://schemas.openxmlformats.org/drawingml/2006/main" noChangeAspect="1"/>
             </wp:cNvGraphicFramePr>
@@ -3103,7 +3254,7 @@
                     <pic:cNvPicPr/>
                   </pic:nvPicPr>
                   <pic:blipFill>
-                    <a:blip r:embed="rId22"/>
+                    <a:blip r:embed="rId25"/>
                     <a:stretch>
                       <a:fillRect/>
                     </a:stretch>
@@ -3111,7 +3262,7 @@
                   <pic:spPr>
                     <a:xfrm>
                       <a:off x="0" y="0"/>
-                      <a:ext cx="5934075" cy="3190875"/>
+                      <a:ext cx="5943600" cy="3221990"/>
                     </a:xfrm>
                     <a:prstGeom prst="rect">
                       <a:avLst/>
@@ -3179,7 +3330,6 @@
         <w:rPr>
           <w:noProof/>
         </w:rPr>
-        <w:lastRenderedPageBreak/>
         <w:drawing>
           <wp:inline distT="0" distB="0" distL="0" distR="0" wp14:anchorId="77EE9E40" wp14:editId="1839EFBE">
             <wp:extent cx="5943600" cy="1397635"/>
@@ -3198,7 +3348,7 @@
                     </pic:cNvPicPr>
                   </pic:nvPicPr>
                   <pic:blipFill>
-                    <a:blip r:embed="rId23">
+                    <a:blip r:embed="rId26">
                       <a:extLst>
                         <a:ext uri="{28A0092B-C50C-407E-A947-70E740481C1C}">
                           <a14:useLocalDpi xmlns:a14="http://schemas.microsoft.com/office/drawing/2010/main" val="0"/>
@@ -3297,6 +3447,7 @@
         <w:rPr>
           <w:noProof/>
         </w:rPr>
+        <w:lastRenderedPageBreak/>
         <w:drawing>
           <wp:inline distT="0" distB="0" distL="0" distR="0" wp14:anchorId="01AF147C" wp14:editId="34B17EF6">
             <wp:extent cx="5943600" cy="1095375"/>
@@ -3315,7 +3466,7 @@
                     </pic:cNvPicPr>
                   </pic:nvPicPr>
                   <pic:blipFill>
-                    <a:blip r:embed="rId24">
+                    <a:blip r:embed="rId27">
                       <a:extLst>
                         <a:ext uri="{28A0092B-C50C-407E-A947-70E740481C1C}">
                           <a14:useLocalDpi xmlns:a14="http://schemas.microsoft.com/office/drawing/2010/main" val="0"/>
@@ -3351,11 +3502,11 @@
       <w:pPr>
         <w:pStyle w:val="Heading2"/>
       </w:pPr>
-      <w:bookmarkStart w:id="7" w:name="_Toc328858131"/>
+      <w:bookmarkStart w:id="8" w:name="_Toc328858131"/>
       <w:r>
         <w:t>Search</w:t>
       </w:r>
-      <w:bookmarkEnd w:id="7"/>
+      <w:bookmarkEnd w:id="8"/>
     </w:p>
     <w:p>
       <w:r>
@@ -3380,7 +3531,7 @@
                     </pic:cNvPicPr>
                   </pic:nvPicPr>
                   <pic:blipFill>
-                    <a:blip r:embed="rId25">
+                    <a:blip r:embed="rId28">
                       <a:extLst>
                         <a:ext uri="{28A0092B-C50C-407E-A947-70E740481C1C}">
                           <a14:useLocalDpi xmlns:a14="http://schemas.microsoft.com/office/drawing/2010/main" val="0"/>
@@ -3452,11 +3603,11 @@
       <w:pPr>
         <w:pStyle w:val="Heading3"/>
       </w:pPr>
-      <w:bookmarkStart w:id="8" w:name="_Toc328858132"/>
+      <w:bookmarkStart w:id="9" w:name="_Toc328858132"/>
       <w:r>
         <w:t>Search Items for each File/Data Type</w:t>
       </w:r>
-      <w:bookmarkEnd w:id="8"/>
+      <w:bookmarkEnd w:id="9"/>
     </w:p>
     <w:tbl>
       <w:tblPr>
@@ -3912,7 +4063,7 @@
       <w:r>
         <w:br w:type="page"/>
       </w:r>
-      <w:bookmarkStart w:id="9" w:name="_Toc328858133"/>
+      <w:bookmarkStart w:id="10" w:name="_Toc328858133"/>
       <w:r>
         <w:lastRenderedPageBreak/>
         <w:t xml:space="preserve">EDK2 Build Data Viewer </w:t>
@@ -3923,7 +4074,7 @@
       <w:r>
         <w:t xml:space="preserve"> and notes</w:t>
       </w:r>
-      <w:bookmarkEnd w:id="9"/>
+      <w:bookmarkEnd w:id="10"/>
     </w:p>
     <w:p/>
     <w:p>
@@ -3935,11 +4086,11 @@
       <w:pPr>
         <w:pStyle w:val="Heading2"/>
       </w:pPr>
-      <w:bookmarkStart w:id="10" w:name="_Toc328858134"/>
+      <w:bookmarkStart w:id="11" w:name="_Toc328858134"/>
       <w:r>
         <w:t>Build Spec revision and location</w:t>
       </w:r>
-      <w:bookmarkEnd w:id="10"/>
+      <w:bookmarkEnd w:id="11"/>
     </w:p>
     <w:p>
       <w:r>
@@ -3951,7 +4102,7 @@
       <w:r>
         <w:t xml:space="preserve">ee build -? for details, and the Build Spec located at </w:t>
       </w:r>
-      <w:hyperlink r:id="rId26" w:history="1">
+      <w:hyperlink r:id="rId29" w:history="1">
         <w:r>
           <w:rPr>
             <w:rStyle w:val="Hyperlink"/>
@@ -3986,11 +4137,11 @@
       <w:pPr>
         <w:pStyle w:val="Heading2"/>
       </w:pPr>
-      <w:bookmarkStart w:id="11" w:name="_Toc328858135"/>
+      <w:bookmarkStart w:id="12" w:name="_Toc328858135"/>
       <w:r>
         <w:t>Registry settings</w:t>
       </w:r>
-      <w:bookmarkEnd w:id="11"/>
+      <w:bookmarkEnd w:id="12"/>
     </w:p>
     <w:p>
       <w:pPr>
@@ -4104,11 +4255,11 @@
       <w:pPr>
         <w:pStyle w:val="Heading2"/>
       </w:pPr>
-      <w:bookmarkStart w:id="12" w:name="_Toc328858136"/>
+      <w:bookmarkStart w:id="13" w:name="_Toc328858136"/>
       <w:r>
         <w:t>Resource editing</w:t>
       </w:r>
-      <w:bookmarkEnd w:id="12"/>
+      <w:bookmarkEnd w:id="13"/>
     </w:p>
     <w:p>
       <w:pPr>
@@ -4207,7 +4358,7 @@
       <w:pPr>
         <w:pStyle w:val="Heading2"/>
       </w:pPr>
-      <w:bookmarkStart w:id="13" w:name="_Toc328858137"/>
+      <w:bookmarkStart w:id="14" w:name="_Toc328858137"/>
       <w:r>
         <w:t xml:space="preserve">UI controls and forcing </w:t>
       </w:r>
@@ -4220,7 +4371,7 @@
       <w:r>
         <w:t xml:space="preserve"> of many controls to execute the same code</w:t>
       </w:r>
-      <w:bookmarkEnd w:id="13"/>
+      <w:bookmarkEnd w:id="14"/>
     </w:p>
     <w:p>
       <w:r>
@@ -4584,11 +4735,11 @@
       <w:pPr>
         <w:pStyle w:val="Heading2"/>
       </w:pPr>
-      <w:bookmarkStart w:id="14" w:name="_Toc328858138"/>
+      <w:bookmarkStart w:id="15" w:name="_Toc328858138"/>
       <w:r>
         <w:t>Search data</w:t>
       </w:r>
-      <w:bookmarkEnd w:id="14"/>
+      <w:bookmarkEnd w:id="15"/>
     </w:p>
     <w:p>
       <w:proofErr w:type="gramStart"/>
@@ -4667,11 +4818,11 @@
       <w:pPr>
         <w:pStyle w:val="Heading2"/>
       </w:pPr>
-      <w:bookmarkStart w:id="15" w:name="_Toc328858139"/>
+      <w:bookmarkStart w:id="16" w:name="_Toc328858139"/>
       <w:r>
         <w:t>Lists and Trees for each File/Data Type, but displayed at the same location</w:t>
       </w:r>
-      <w:bookmarkEnd w:id="15"/>
+      <w:bookmarkEnd w:id="16"/>
     </w:p>
     <w:p>
       <w:proofErr w:type="spellStart"/>
@@ -4718,7 +4869,7 @@
       <w:pPr>
         <w:pStyle w:val="Heading2"/>
       </w:pPr>
-      <w:bookmarkStart w:id="16" w:name="_Toc328858140"/>
+      <w:bookmarkStart w:id="17" w:name="_Toc328858140"/>
       <w:r>
         <w:t>HTML dialogs and their .</w:t>
       </w:r>
@@ -4730,7 +4881,7 @@
       <w:r>
         <w:t xml:space="preserve"> file</w:t>
       </w:r>
-      <w:bookmarkEnd w:id="16"/>
+      <w:bookmarkEnd w:id="17"/>
     </w:p>
     <w:p>
       <w:r>
@@ -4824,12 +4975,12 @@
       <w:pPr>
         <w:pStyle w:val="Heading2"/>
       </w:pPr>
-      <w:bookmarkStart w:id="17" w:name="_Toc328858141"/>
+      <w:bookmarkStart w:id="18" w:name="_Toc328858141"/>
       <w:r>
         <w:lastRenderedPageBreak/>
         <w:t>Ensure all backslashes (‘\’) are converted to slash (‘/’)</w:t>
       </w:r>
-      <w:bookmarkEnd w:id="17"/>
+      <w:bookmarkEnd w:id="18"/>
     </w:p>
     <w:p>
       <w:r>
@@ -4953,11 +5104,11 @@
       <w:pPr>
         <w:pStyle w:val="Heading2"/>
       </w:pPr>
-      <w:bookmarkStart w:id="18" w:name="_Toc328858142"/>
+      <w:bookmarkStart w:id="19" w:name="_Toc328858142"/>
       <w:r>
         <w:t>Loading build log file</w:t>
       </w:r>
-      <w:bookmarkEnd w:id="18"/>
+      <w:bookmarkEnd w:id="19"/>
     </w:p>
     <w:p>
       <w:proofErr w:type="spellStart"/>
@@ -5276,11 +5427,11 @@
       <w:pPr>
         <w:pStyle w:val="Heading2"/>
       </w:pPr>
-      <w:bookmarkStart w:id="19" w:name="_Toc328858143"/>
+      <w:bookmarkStart w:id="20" w:name="_Toc328858143"/>
       <w:r>
         <w:t>Loading build report file</w:t>
       </w:r>
-      <w:bookmarkEnd w:id="19"/>
+      <w:bookmarkEnd w:id="20"/>
     </w:p>
     <w:p>
       <w:proofErr w:type="spellStart"/>
@@ -5503,11 +5654,11 @@
       <w:pPr>
         <w:pStyle w:val="Heading2"/>
       </w:pPr>
-      <w:bookmarkStart w:id="20" w:name="_Toc328858144"/>
+      <w:bookmarkStart w:id="21" w:name="_Toc328858144"/>
       <w:r>
         <w:t>Data types for internal structures</w:t>
       </w:r>
-      <w:bookmarkEnd w:id="20"/>
+      <w:bookmarkEnd w:id="21"/>
     </w:p>
     <w:p>
       <w:r>
@@ -8350,9 +8501,9 @@
       <w:r>
         <w:br w:type="page"/>
       </w:r>
-      <w:bookmarkStart w:id="21" w:name="_Toc328858145"/>
-    </w:p>
-    <w:bookmarkEnd w:id="21"/>
+      <w:bookmarkStart w:id="22" w:name="_Toc328858145"/>
+    </w:p>
+    <w:bookmarkEnd w:id="22"/>
     <w:p>
       <w:pPr>
         <w:pStyle w:val="Heading1"/>
@@ -8413,8 +8564,6 @@
         </w:rPr>
         <w:t>ndividuals for their excellent and easy to integrate</w:t>
       </w:r>
-      <w:bookmarkStart w:id="22" w:name="_GoBack"/>
-      <w:bookmarkEnd w:id="22"/>
       <w:r>
         <w:rPr>
           <w:rFonts w:asciiTheme="minorHAnsi" w:hAnsiTheme="minorHAnsi" w:cstheme="minorHAnsi"/>
@@ -8467,7 +8616,7 @@
           <w:rFonts w:asciiTheme="minorHAnsi" w:hAnsiTheme="minorHAnsi" w:cstheme="minorHAnsi"/>
         </w:rPr>
       </w:pPr>
-      <w:hyperlink r:id="rId27" w:history="1">
+      <w:hyperlink r:id="rId30" w:history="1">
         <w:r>
           <w:rPr>
             <w:rStyle w:val="Hyperlink"/>
@@ -8486,7 +8635,7 @@
           <w:u w:val="single"/>
         </w:rPr>
       </w:pPr>
-      <w:hyperlink r:id="rId28" w:history="1">
+      <w:hyperlink r:id="rId31" w:history="1">
         <w:r>
           <w:rPr>
             <w:rFonts w:asciiTheme="minorHAnsi" w:eastAsia="Times New Roman" w:hAnsiTheme="minorHAnsi" w:cstheme="minorHAnsi"/>
@@ -8542,7 +8691,7 @@
           <w:rFonts w:asciiTheme="minorHAnsi" w:hAnsiTheme="minorHAnsi" w:cstheme="minorHAnsi"/>
         </w:rPr>
       </w:pPr>
-      <w:hyperlink r:id="rId29" w:history="1">
+      <w:hyperlink r:id="rId32" w:history="1">
         <w:r>
           <w:rPr>
             <w:rStyle w:val="Hyperlink"/>
@@ -8561,7 +8710,7 @@
           <w:u w:val="single"/>
         </w:rPr>
       </w:pPr>
-      <w:hyperlink r:id="rId30" w:history="1">
+      <w:hyperlink r:id="rId33" w:history="1">
         <w:r>
           <w:rPr>
             <w:rFonts w:asciiTheme="minorHAnsi" w:eastAsia="Times New Roman" w:hAnsiTheme="minorHAnsi" w:cstheme="minorHAnsi"/>
@@ -8612,7 +8761,7 @@
           <w:rFonts w:asciiTheme="minorHAnsi" w:hAnsiTheme="minorHAnsi" w:cstheme="minorHAnsi"/>
         </w:rPr>
       </w:pPr>
-      <w:hyperlink r:id="rId31" w:history="1">
+      <w:hyperlink r:id="rId34" w:history="1">
         <w:r>
           <w:rPr>
             <w:rStyle w:val="Hyperlink"/>
@@ -8631,7 +8780,7 @@
           <w:u w:val="single"/>
         </w:rPr>
       </w:pPr>
-      <w:hyperlink r:id="rId32" w:history="1">
+      <w:hyperlink r:id="rId35" w:history="1">
         <w:r>
           <w:rPr>
             <w:rFonts w:asciiTheme="minorHAnsi" w:eastAsia="Times New Roman" w:hAnsiTheme="minorHAnsi" w:cstheme="minorHAnsi"/>
@@ -8668,7 +8817,7 @@
           <w:rFonts w:asciiTheme="minorHAnsi" w:hAnsiTheme="minorHAnsi" w:cstheme="minorHAnsi"/>
         </w:rPr>
       </w:pPr>
-      <w:hyperlink r:id="rId33" w:history="1">
+      <w:hyperlink r:id="rId36" w:history="1">
         <w:r>
           <w:rPr>
             <w:rStyle w:val="Hyperlink"/>
@@ -8687,7 +8836,7 @@
           <w:u w:val="single"/>
         </w:rPr>
       </w:pPr>
-      <w:hyperlink r:id="rId34" w:history="1">
+      <w:hyperlink r:id="rId37" w:history="1">
         <w:r>
           <w:rPr>
             <w:rFonts w:asciiTheme="minorHAnsi" w:eastAsia="Times New Roman" w:hAnsiTheme="minorHAnsi" w:cstheme="minorHAnsi"/>
@@ -8724,7 +8873,7 @@
           <w:rFonts w:asciiTheme="minorHAnsi" w:hAnsiTheme="minorHAnsi" w:cstheme="minorHAnsi"/>
         </w:rPr>
       </w:pPr>
-      <w:hyperlink r:id="rId35" w:history="1">
+      <w:hyperlink r:id="rId38" w:history="1">
         <w:r>
           <w:rPr>
             <w:rStyle w:val="Hyperlink"/>
@@ -8744,7 +8893,7 @@
           <w:u w:val="none"/>
         </w:rPr>
       </w:pPr>
-      <w:hyperlink r:id="rId36" w:history="1">
+      <w:hyperlink r:id="rId39" w:history="1">
         <w:r>
           <w:rPr>
             <w:rFonts w:asciiTheme="minorHAnsi" w:eastAsia="Times New Roman" w:hAnsiTheme="minorHAnsi" w:cstheme="minorHAnsi"/>
@@ -8770,6 +8919,63 @@
         <w:rPr>
           <w:rFonts w:asciiTheme="minorHAnsi" w:hAnsiTheme="minorHAnsi" w:cstheme="minorHAnsi"/>
         </w:rPr>
+        <w:t>Hans Dietrich, for the popup progress window</w:t>
+      </w:r>
+    </w:p>
+    <w:p>
+      <w:pPr>
+        <w:pStyle w:val="ListParagraph"/>
+        <w:rPr>
+          <w:rStyle w:val="Hyperlink"/>
+          <w:rFonts w:asciiTheme="minorHAnsi" w:hAnsiTheme="minorHAnsi" w:cstheme="minorHAnsi"/>
+        </w:rPr>
+      </w:pPr>
+      <w:hyperlink r:id="rId40" w:history="1">
+        <w:r>
+          <w:rPr>
+            <w:rStyle w:val="Hyperlink"/>
+            <w:rFonts w:asciiTheme="minorHAnsi" w:hAnsiTheme="minorHAnsi" w:cstheme="minorHAnsi"/>
+          </w:rPr>
+          <w:t>http://www.codeproject.com/Articles/1940/XGetopt-A-Unix-compatible-getopt-for-MFC-and-Win32</w:t>
+        </w:r>
+      </w:hyperlink>
+    </w:p>
+    <w:p>
+      <w:pPr>
+        <w:pStyle w:val="ListParagraph"/>
+        <w:rPr>
+          <w:rStyle w:val="Hyperlink"/>
+          <w:rFonts w:asciiTheme="minorHAnsi" w:hAnsiTheme="minorHAnsi" w:cstheme="minorHAnsi"/>
+          <w:color w:val="auto"/>
+          <w:u w:val="none"/>
+        </w:rPr>
+      </w:pPr>
+      <w:hyperlink r:id="rId41" w:history="1">
+        <w:r>
+          <w:rPr>
+            <w:rFonts w:asciiTheme="minorHAnsi" w:eastAsia="Times New Roman" w:hAnsiTheme="minorHAnsi" w:cstheme="minorHAnsi"/>
+            <w:color w:val="0000FF"/>
+            <w:u w:val="single"/>
+          </w:rPr>
+          <w:t>http://www.codeproject.com/info/EULA.aspx</w:t>
+        </w:r>
+      </w:hyperlink>
+    </w:p>
+    <w:p>
+      <w:pPr>
+        <w:pStyle w:val="ListParagraph"/>
+        <w:numPr>
+          <w:ilvl w:val="0"/>
+          <w:numId w:val="4"/>
+        </w:numPr>
+        <w:rPr>
+          <w:rFonts w:asciiTheme="minorHAnsi" w:hAnsiTheme="minorHAnsi" w:cstheme="minorHAnsi"/>
+        </w:rPr>
+      </w:pPr>
+      <w:r>
+        <w:rPr>
+          <w:rFonts w:asciiTheme="minorHAnsi" w:hAnsiTheme="minorHAnsi" w:cstheme="minorHAnsi"/>
+        </w:rPr>
         <w:t>Microsoft MSDN, for the VS_VERSION_INFO retrieval code</w:t>
       </w:r>
     </w:p>
@@ -8785,7 +8991,7 @@
           <w:rFonts w:asciiTheme="minorHAnsi" w:hAnsiTheme="minorHAnsi" w:cstheme="minorHAnsi"/>
         </w:rPr>
       </w:pPr>
-      <w:hyperlink r:id="rId37" w:history="1">
+      <w:hyperlink r:id="rId42" w:history="1">
         <w:r>
           <w:rPr>
             <w:rStyle w:val="Hyperlink"/>
@@ -8805,7 +9011,7 @@
           <w:u w:val="single"/>
         </w:rPr>
       </w:pPr>
-      <w:hyperlink r:id="rId38" w:anchor="D" w:history="1">
+      <w:hyperlink r:id="rId43" w:anchor="D" w:history="1">
         <w:r>
           <w:rPr>
             <w:rFonts w:asciiTheme="minorHAnsi" w:eastAsia="Times New Roman" w:hAnsiTheme="minorHAnsi" w:cstheme="minorHAnsi"/>
@@ -8824,9 +9030,9 @@
       </w:pPr>
     </w:p>
     <w:sectPr>
-      <w:headerReference w:type="default" r:id="rId39"/>
-      <w:footerReference w:type="default" r:id="rId40"/>
-      <w:footerReference w:type="first" r:id="rId41"/>
+      <w:headerReference w:type="default" r:id="rId44"/>
+      <w:footerReference w:type="default" r:id="rId45"/>
+      <w:footerReference w:type="first" r:id="rId46"/>
       <w:pgSz w:w="12240" w:h="15840"/>
       <w:pgMar w:top="720" w:right="720" w:bottom="720" w:left="720" w:header="720" w:footer="720" w:gutter="0"/>
       <w:pgNumType w:start="0"/>
@@ -8897,7 +9103,7 @@
           <w:rPr>
             <w:noProof/>
           </w:rPr>
-          <w:t>11</w:t>
+          <w:t>3</w:t>
         </w:r>
         <w:r>
           <w:rPr>
@@ -10654,7 +10860,7 @@
     <w:charset w:val="00"/>
     <w:family w:val="modern"/>
     <w:pitch w:val="fixed"/>
-    <w:sig w:usb0="20002A87" w:usb1="00000000" w:usb2="00000000" w:usb3="00000000" w:csb0="000001FF" w:csb1="00000000"/>
+    <w:sig w:usb0="E0002AFF" w:usb1="C0007843" w:usb2="00000009" w:usb3="00000000" w:csb0="000001FF" w:csb1="00000000"/>
   </w:font>
   <w:font w:name="Wingdings">
     <w:panose1 w:val="05000000000000000000"/>
@@ -10724,6 +10930,7 @@
   <w:rsids>
     <w:rsidRoot w:val="00920654"/>
     <w:rsid w:val="00180F5C"/>
+    <w:rsid w:val="00651ECA"/>
     <w:rsid w:val="006D1A5E"/>
     <w:rsid w:val="007A597E"/>
     <w:rsid w:val="008E618B"/>
@@ -11499,7 +11706,7 @@
 </file>
 
 <file path=customXml/itemProps2.xml><?xml version="1.0" encoding="utf-8"?>
-<ds:datastoreItem xmlns:ds="http://schemas.openxmlformats.org/officeDocument/2006/customXml" ds:itemID="{D3ED16B5-07BD-4245-BC3C-1C726B379913}">
+<ds:datastoreItem xmlns:ds="http://schemas.openxmlformats.org/officeDocument/2006/customXml" ds:itemID="{BEAE5BFC-6218-482C-9612-872CD578D7D0}">
   <ds:schemaRefs>
     <ds:schemaRef ds:uri="http://schemas.openxmlformats.org/officeDocument/2006/bibliography"/>
   </ds:schemaRefs>

</xml_diff>